<commit_message>
Updated document and added images
Updated document and added images
</commit_message>
<xml_diff>
--- a/WebContent/Doc/Javascript.docx
+++ b/WebContent/Doc/Javascript.docx
@@ -34,6 +34,7 @@
             <w:rPr>
               <w:noProof/>
               <w:color w:val="5B9BD5" w:themeColor="accent1"/>
+              <w:lang w:val="en-IN" w:eastAsia="en-IN"/>
             </w:rPr>
             <w:drawing>
               <wp:inline distT="0" distB="0" distL="0" distR="0">
@@ -160,6 +161,7 @@
             <w:dataBinding w:prefixMappings="xmlns:ns0='http://purl.org/dc/elements/1.1/' xmlns:ns1='http://schemas.openxmlformats.org/package/2006/metadata/core-properties' " w:xpath="/ns1:coreProperties[1]/ns0:subject[1]" w:storeItemID="{6C3C8BC8-F283-45AE-878A-BAB7291924A1}"/>
             <w:text/>
           </w:sdtPr>
+          <w:sdtEndPr/>
           <w:sdtContent>
             <w:p>
               <w:pPr>
@@ -195,6 +197,7 @@
             <w:rPr>
               <w:noProof/>
               <w:color w:val="5B9BD5" w:themeColor="accent1"/>
+              <w:lang w:val="en-IN" w:eastAsia="en-IN"/>
             </w:rPr>
             <mc:AlternateContent>
               <mc:Choice Requires="wps">
@@ -274,6 +277,7 @@
                                     <w:calendar w:val="gregorian"/>
                                   </w:date>
                                 </w:sdtPr>
+                                <w:sdtEndPr/>
                                 <w:sdtContent>
                                   <w:p>
                                     <w:pPr>
@@ -320,6 +324,7 @@
                                     <w:dataBinding w:prefixMappings="xmlns:ns0='http://schemas.openxmlformats.org/officeDocument/2006/extended-properties' " w:xpath="/ns0:Properties[1]/ns0:Company[1]" w:storeItemID="{6668398D-A668-4E3E-A5EB-62B293D839F1}"/>
                                     <w:text/>
                                   </w:sdtPr>
+                                  <w:sdtEndPr/>
                                   <w:sdtContent>
                                     <w:r>
                                       <w:rPr>
@@ -351,6 +356,7 @@
                                     <w:dataBinding w:prefixMappings="xmlns:ns0='http://schemas.microsoft.com/office/2006/coverPageProps' " w:xpath="/ns0:CoverPageProperties[1]/ns0:CompanyAddress[1]" w:storeItemID="{55AF091B-3C7A-41E3-B477-F2FDAA23CFDA}"/>
                                     <w:text/>
                                   </w:sdtPr>
+                                  <w:sdtEndPr/>
                                   <w:sdtContent>
                                     <w:r>
                                       <w:rPr>
@@ -409,6 +415,7 @@
                               <w:calendar w:val="gregorian"/>
                             </w:date>
                           </w:sdtPr>
+                          <w:sdtEndPr/>
                           <w:sdtContent>
                             <w:p>
                               <w:pPr>
@@ -455,6 +462,7 @@
                               <w:dataBinding w:prefixMappings="xmlns:ns0='http://schemas.openxmlformats.org/officeDocument/2006/extended-properties' " w:xpath="/ns0:Properties[1]/ns0:Company[1]" w:storeItemID="{6668398D-A668-4E3E-A5EB-62B293D839F1}"/>
                               <w:text/>
                             </w:sdtPr>
+                            <w:sdtEndPr/>
                             <w:sdtContent>
                               <w:r>
                                 <w:rPr>
@@ -486,6 +494,7 @@
                               <w:dataBinding w:prefixMappings="xmlns:ns0='http://schemas.microsoft.com/office/2006/coverPageProps' " w:xpath="/ns0:CoverPageProperties[1]/ns0:CompanyAddress[1]" w:storeItemID="{55AF091B-3C7A-41E3-B477-F2FDAA23CFDA}"/>
                               <w:text/>
                             </w:sdtPr>
+                            <w:sdtEndPr/>
                             <w:sdtContent>
                               <w:r>
                                 <w:rPr>
@@ -508,6 +517,7 @@
             <w:rPr>
               <w:noProof/>
               <w:color w:val="5B9BD5" w:themeColor="accent1"/>
+              <w:lang w:val="en-IN" w:eastAsia="en-IN"/>
             </w:rPr>
             <w:drawing>
               <wp:inline distT="0" distB="0" distL="0" distR="0">
@@ -921,7 +931,7 @@
       <w:r>
         <w:rPr>
           <w:noProof/>
-          <w:lang w:val="en-US"/>
+          <w:lang w:eastAsia="en-IN"/>
         </w:rPr>
         <w:drawing>
           <wp:inline distT="0" distB="0" distL="0" distR="0" wp14:anchorId="44256994" wp14:editId="5F67F6B8">
@@ -1100,7 +1110,7 @@
       <w:r>
         <w:rPr>
           <w:noProof/>
-          <w:lang w:val="en-US"/>
+          <w:lang w:eastAsia="en-IN"/>
         </w:rPr>
         <w:drawing>
           <wp:inline distT="0" distB="0" distL="0" distR="0" wp14:anchorId="257334CA" wp14:editId="7C2A2C13">
@@ -1422,7 +1432,7 @@
       <w:r>
         <w:rPr>
           <w:noProof/>
-          <w:lang w:val="en-US"/>
+          <w:lang w:eastAsia="en-IN"/>
         </w:rPr>
         <w:drawing>
           <wp:inline distT="0" distB="0" distL="0" distR="0" wp14:anchorId="5C1E33A7" wp14:editId="19CACE4A">
@@ -2279,7 +2289,7 @@
       <w:r>
         <w:rPr>
           <w:noProof/>
-          <w:lang w:val="en-US"/>
+          <w:lang w:eastAsia="en-IN"/>
         </w:rPr>
         <w:lastRenderedPageBreak/>
         <w:drawing>
@@ -4175,7 +4185,7 @@
       <w:r>
         <w:rPr>
           <w:noProof/>
-          <w:lang w:val="en-US"/>
+          <w:lang w:eastAsia="en-IN"/>
         </w:rPr>
         <w:lastRenderedPageBreak/>
         <w:drawing>
@@ -4775,7 +4785,7 @@
       <w:r>
         <w:rPr>
           <w:noProof/>
-          <w:lang w:val="en-US"/>
+          <w:lang w:eastAsia="en-IN"/>
         </w:rPr>
         <w:drawing>
           <wp:inline distT="0" distB="0" distL="0" distR="0" wp14:anchorId="33759A32" wp14:editId="2B1333D0">
@@ -4869,7 +4879,7 @@
       <w:r>
         <w:rPr>
           <w:noProof/>
-          <w:lang w:val="en-US"/>
+          <w:lang w:eastAsia="en-IN"/>
         </w:rPr>
         <w:drawing>
           <wp:inline distT="0" distB="0" distL="0" distR="0" wp14:anchorId="31AF9259" wp14:editId="378E34B4">
@@ -4934,7 +4944,7 @@
       <w:r>
         <w:rPr>
           <w:noProof/>
-          <w:lang w:val="en-US"/>
+          <w:lang w:eastAsia="en-IN"/>
         </w:rPr>
         <w:drawing>
           <wp:inline distT="0" distB="0" distL="0" distR="0" wp14:anchorId="77AC8982" wp14:editId="0CC7BDD3">
@@ -4987,7 +4997,7 @@
       <w:r>
         <w:rPr>
           <w:noProof/>
-          <w:lang w:val="en-US"/>
+          <w:lang w:eastAsia="en-IN"/>
         </w:rPr>
         <w:drawing>
           <wp:inline distT="0" distB="0" distL="0" distR="0" wp14:anchorId="2DF152FD" wp14:editId="6D7EE837">
@@ -5067,7 +5077,7 @@
       <w:r>
         <w:rPr>
           <w:noProof/>
-          <w:lang w:val="en-US"/>
+          <w:lang w:eastAsia="en-IN"/>
         </w:rPr>
         <w:drawing>
           <wp:inline distT="0" distB="0" distL="0" distR="0" wp14:anchorId="05EF982E" wp14:editId="08A06A7A">
@@ -5129,7 +5139,7 @@
       <w:r>
         <w:rPr>
           <w:noProof/>
-          <w:lang w:val="en-US"/>
+          <w:lang w:eastAsia="en-IN"/>
         </w:rPr>
         <w:drawing>
           <wp:inline distT="0" distB="0" distL="0" distR="0" wp14:anchorId="07AD7855" wp14:editId="512D2F71">
@@ -5271,7 +5281,7 @@
       <w:r>
         <w:rPr>
           <w:noProof/>
-          <w:lang w:val="en-US"/>
+          <w:lang w:eastAsia="en-IN"/>
         </w:rPr>
         <w:drawing>
           <wp:inline distT="0" distB="0" distL="0" distR="0" wp14:anchorId="1B32B5FC" wp14:editId="5973EBEE">
@@ -5405,7 +5415,7 @@
       <w:r>
         <w:rPr>
           <w:noProof/>
-          <w:lang w:val="en-US"/>
+          <w:lang w:eastAsia="en-IN"/>
         </w:rPr>
         <w:drawing>
           <wp:inline distT="0" distB="0" distL="0" distR="0" wp14:anchorId="7B43EBA4" wp14:editId="33EAE8B4">
@@ -5594,7 +5604,7 @@
       <w:r>
         <w:rPr>
           <w:noProof/>
-          <w:lang w:val="en-US"/>
+          <w:lang w:eastAsia="en-IN"/>
         </w:rPr>
         <w:drawing>
           <wp:inline distT="0" distB="0" distL="0" distR="0" wp14:anchorId="4CE2C5CC" wp14:editId="3F2A159C">
@@ -5652,7 +5662,6 @@
       </w:r>
     </w:p>
     <w:p/>
-    <w:p/>
     <w:p>
       <w:pPr>
         <w:pStyle w:val="Heading1"/>
@@ -5662,7 +5671,41 @@
         </w:numPr>
       </w:pPr>
       <w:r>
+        <w:t>Inheritance</w:t>
+      </w:r>
+    </w:p>
+    <w:p>
+      <w:r>
+        <w:t>Javascript uses prototypal inheritance</w:t>
+      </w:r>
+    </w:p>
+    <w:p>
+      <w:r>
         <w:lastRenderedPageBreak/>
+        <w:t>An object contains secret link to another object mozilla calls it as __proto__.</w:t>
+      </w:r>
+    </w:p>
+    <w:p>
+      <w:pPr>
+        <w:pStyle w:val="Heading1"/>
+        <w:numPr>
+          <w:ilvl w:val="0"/>
+          <w:numId w:val="1"/>
+        </w:numPr>
+      </w:pPr>
+      <w:r>
+        <w:t>Scope</w:t>
+      </w:r>
+    </w:p>
+    <w:p>
+      <w:pPr>
+        <w:pStyle w:val="Heading1"/>
+        <w:numPr>
+          <w:ilvl w:val="0"/>
+          <w:numId w:val="1"/>
+        </w:numPr>
+      </w:pPr>
+      <w:r>
         <w:t>JAVASCRIPT Patterns</w:t>
       </w:r>
     </w:p>
@@ -5672,7 +5715,10 @@
         <w:pStyle w:val="Heading2"/>
       </w:pPr>
       <w:r>
-        <w:t>14.1</w:t>
+        <w:t>16</w:t>
+      </w:r>
+      <w:r>
+        <w:t>.1</w:t>
       </w:r>
       <w:r>
         <w:t>.</w:t>
@@ -5693,7 +5739,7 @@
         <w:pStyle w:val="Heading3"/>
         <w:numPr>
           <w:ilvl w:val="2"/>
-          <w:numId w:val="9"/>
+          <w:numId w:val="1"/>
         </w:numPr>
       </w:pPr>
       <w:r>
@@ -5973,7 +6019,7 @@
       <w:r>
         <w:rPr>
           <w:noProof/>
-          <w:lang w:val="en-US"/>
+          <w:lang w:eastAsia="en-IN"/>
         </w:rPr>
         <w:drawing>
           <wp:inline distT="0" distB="0" distL="0" distR="0" wp14:anchorId="5AC1D7A6" wp14:editId="60368AF6">
@@ -6020,6 +6066,7 @@
     </w:p>
     <w:p>
       <w:r>
+        <w:lastRenderedPageBreak/>
         <w:t>Example:</w:t>
       </w:r>
     </w:p>
@@ -6108,7 +6155,6 @@
           <w:szCs w:val="18"/>
           <w:shd w:val="clear" w:color="auto" w:fill="FFFFFF"/>
         </w:rPr>
-        <w:lastRenderedPageBreak/>
         <w:t>var abce='some value';</w:t>
       </w:r>
     </w:p>
@@ -6238,7 +6284,7 @@
       <w:r>
         <w:rPr>
           <w:noProof/>
-          <w:lang w:val="en-US"/>
+          <w:lang w:eastAsia="en-IN"/>
         </w:rPr>
         <w:drawing>
           <wp:inline distT="0" distB="0" distL="0" distR="0" wp14:anchorId="1791A127" wp14:editId="45080109">
@@ -6441,7 +6487,7 @@
       <w:r>
         <w:rPr>
           <w:noProof/>
-          <w:lang w:val="en-US"/>
+          <w:lang w:eastAsia="en-IN"/>
         </w:rPr>
         <w:drawing>
           <wp:inline distT="0" distB="0" distL="0" distR="0" wp14:anchorId="5FAF73AC" wp14:editId="2A86A172">
@@ -6506,6 +6552,7 @@
     </w:p>
     <w:p>
       <w:r>
+        <w:lastRenderedPageBreak/>
         <w:t xml:space="preserve">Here the chained assignment var start=stop=0; will be executed as var start= (stop=0); where the stop variable will become implied global. </w:t>
       </w:r>
     </w:p>
@@ -6536,7 +6583,6 @@
           <w:szCs w:val="18"/>
           <w:shd w:val="clear" w:color="auto" w:fill="FFFFFF"/>
         </w:rPr>
-        <w:lastRenderedPageBreak/>
         <w:t>function func(){</w:t>
       </w:r>
     </w:p>
@@ -6698,7 +6744,7 @@
       <w:r>
         <w:rPr>
           <w:noProof/>
-          <w:lang w:val="en-US"/>
+          <w:lang w:eastAsia="en-IN"/>
         </w:rPr>
         <w:drawing>
           <wp:inline distT="0" distB="0" distL="0" distR="0" wp14:anchorId="6232C7E0" wp14:editId="70BC7535">
@@ -6914,7 +6960,7 @@
       <w:r>
         <w:rPr>
           <w:noProof/>
-          <w:lang w:val="en-US"/>
+          <w:lang w:eastAsia="en-IN"/>
         </w:rPr>
         <w:lastRenderedPageBreak/>
         <w:drawing>
@@ -6960,7 +7006,10 @@
         <w:pStyle w:val="Heading3"/>
       </w:pPr>
       <w:r>
-        <w:t>14.1.2. Why</w:t>
+        <w:t xml:space="preserve">16.1.2 </w:t>
+      </w:r>
+      <w:r>
+        <w:t>Why</w:t>
       </w:r>
       <w:r>
         <w:t xml:space="preserve"> we need to minimize the global variable?</w:t>
@@ -6994,7 +7043,7 @@
         <w:pStyle w:val="Heading3"/>
         <w:numPr>
           <w:ilvl w:val="2"/>
-          <w:numId w:val="10"/>
+          <w:numId w:val="14"/>
         </w:numPr>
       </w:pPr>
       <w:r>
@@ -7279,7 +7328,7 @@
       <w:r>
         <w:rPr>
           <w:noProof/>
-          <w:lang w:val="en-US"/>
+          <w:lang w:eastAsia="en-IN"/>
         </w:rPr>
         <w:drawing>
           <wp:inline distT="0" distB="0" distL="0" distR="0" wp14:anchorId="09962B9E" wp14:editId="32A68A59">
@@ -7359,7 +7408,7 @@
         <w:pStyle w:val="Heading2"/>
         <w:numPr>
           <w:ilvl w:val="1"/>
-          <w:numId w:val="9"/>
+          <w:numId w:val="14"/>
         </w:numPr>
       </w:pPr>
       <w:r>
@@ -7371,7 +7420,13 @@
         <w:pStyle w:val="Heading3"/>
       </w:pPr>
       <w:r>
-        <w:t>14.2.1 Benefits of using single var</w:t>
+        <w:t>16</w:t>
+      </w:r>
+      <w:r>
+        <w:t>.2.1</w:t>
+      </w:r>
+      <w:r>
+        <w:t xml:space="preserve"> Benefits of using single var</w:t>
       </w:r>
     </w:p>
     <w:p>
@@ -7403,7 +7458,12 @@
         <w:pStyle w:val="Heading3"/>
       </w:pPr>
       <w:r>
-        <w:t>14.2.2. Hoisting:</w:t>
+        <w:t>16</w:t>
+      </w:r>
+      <w:bookmarkStart w:id="0" w:name="_GoBack"/>
+      <w:bookmarkEnd w:id="0"/>
+      <w:r>
+        <w:t>.2.2. Hoisting:</w:t>
       </w:r>
     </w:p>
     <w:p/>
@@ -7728,7 +7788,7 @@
       <w:r>
         <w:rPr>
           <w:noProof/>
-          <w:lang w:val="en-US"/>
+          <w:lang w:eastAsia="en-IN"/>
         </w:rPr>
         <w:lastRenderedPageBreak/>
         <w:drawing>
@@ -7982,7 +8042,7 @@
       <w:r>
         <w:rPr>
           <w:noProof/>
-          <w:lang w:val="en-US"/>
+          <w:lang w:eastAsia="en-IN"/>
         </w:rPr>
         <w:drawing>
           <wp:inline distT="0" distB="0" distL="0" distR="0" wp14:anchorId="4E0EAF5F" wp14:editId="7001EAE2">
@@ -8214,7 +8274,7 @@
       <w:r>
         <w:rPr>
           <w:noProof/>
-          <w:lang w:val="en-US"/>
+          <w:lang w:eastAsia="en-IN"/>
         </w:rPr>
         <w:drawing>
           <wp:inline distT="0" distB="0" distL="0" distR="0" wp14:anchorId="0EBB0E8B" wp14:editId="22932B7C">
@@ -8259,7 +8319,7 @@
         <w:pStyle w:val="Heading2"/>
         <w:numPr>
           <w:ilvl w:val="1"/>
-          <w:numId w:val="9"/>
+          <w:numId w:val="14"/>
         </w:numPr>
       </w:pPr>
       <w:r>
@@ -8689,7 +8749,7 @@
       <w:r>
         <w:rPr>
           <w:noProof/>
-          <w:lang w:val="en-US"/>
+          <w:lang w:eastAsia="en-IN"/>
         </w:rPr>
         <w:drawing>
           <wp:inline distT="0" distB="0" distL="0" distR="0" wp14:anchorId="023E2B7D" wp14:editId="554CC38F">
@@ -8944,7 +9004,7 @@
       <w:r>
         <w:rPr>
           <w:noProof/>
-          <w:lang w:val="en-US"/>
+          <w:lang w:eastAsia="en-IN"/>
         </w:rPr>
         <w:lastRenderedPageBreak/>
         <w:drawing>
@@ -8990,7 +9050,7 @@
         <w:pStyle w:val="Heading2"/>
         <w:numPr>
           <w:ilvl w:val="1"/>
-          <w:numId w:val="9"/>
+          <w:numId w:val="14"/>
         </w:numPr>
       </w:pPr>
       <w:r>
@@ -9667,7 +9727,7 @@
       <w:r>
         <w:rPr>
           <w:noProof/>
-          <w:lang w:val="en-US"/>
+          <w:lang w:eastAsia="en-IN"/>
         </w:rPr>
         <w:drawing>
           <wp:inline distT="0" distB="0" distL="0" distR="0" wp14:anchorId="0A8D1197" wp14:editId="29E4D986">
@@ -10396,15 +10456,12 @@
       </w:r>
     </w:p>
     <w:p/>
-    <w:p>
-      <w:bookmarkStart w:id="0" w:name="_GoBack"/>
-      <w:bookmarkEnd w:id="0"/>
-    </w:p>
+    <w:p/>
     <w:p>
       <w:r>
         <w:rPr>
           <w:noProof/>
-          <w:lang w:val="en-US"/>
+          <w:lang w:eastAsia="en-IN"/>
         </w:rPr>
         <w:lastRenderedPageBreak/>
         <w:drawing>
@@ -10574,6 +10631,119 @@
     </w:lvl>
   </w:abstractNum>
   <w:abstractNum w:abstractNumId="1">
+    <w:nsid w:val="060514D3"/>
+    <w:multiLevelType w:val="multilevel"/>
+    <w:tmpl w:val="31D64DBE"/>
+    <w:lvl w:ilvl="0">
+      <w:start w:val="15"/>
+      <w:numFmt w:val="decimal"/>
+      <w:lvlText w:val="%1"/>
+      <w:lvlJc w:val="left"/>
+      <w:pPr>
+        <w:ind w:left="600" w:hanging="600"/>
+      </w:pPr>
+      <w:rPr>
+        <w:rFonts w:hint="default"/>
+      </w:rPr>
+    </w:lvl>
+    <w:lvl w:ilvl="1">
+      <w:start w:val="1"/>
+      <w:numFmt w:val="decimal"/>
+      <w:lvlText w:val="%1.%2"/>
+      <w:lvlJc w:val="left"/>
+      <w:pPr>
+        <w:ind w:left="600" w:hanging="600"/>
+      </w:pPr>
+      <w:rPr>
+        <w:rFonts w:hint="default"/>
+      </w:rPr>
+    </w:lvl>
+    <w:lvl w:ilvl="2">
+      <w:start w:val="3"/>
+      <w:numFmt w:val="decimal"/>
+      <w:lvlText w:val="%1.%2.%3"/>
+      <w:lvlJc w:val="left"/>
+      <w:pPr>
+        <w:ind w:left="720" w:hanging="720"/>
+      </w:pPr>
+      <w:rPr>
+        <w:rFonts w:hint="default"/>
+      </w:rPr>
+    </w:lvl>
+    <w:lvl w:ilvl="3">
+      <w:start w:val="1"/>
+      <w:numFmt w:val="decimal"/>
+      <w:lvlText w:val="%1.%2.%3.%4"/>
+      <w:lvlJc w:val="left"/>
+      <w:pPr>
+        <w:ind w:left="720" w:hanging="720"/>
+      </w:pPr>
+      <w:rPr>
+        <w:rFonts w:hint="default"/>
+      </w:rPr>
+    </w:lvl>
+    <w:lvl w:ilvl="4">
+      <w:start w:val="1"/>
+      <w:numFmt w:val="decimal"/>
+      <w:lvlText w:val="%1.%2.%3.%4.%5"/>
+      <w:lvlJc w:val="left"/>
+      <w:pPr>
+        <w:ind w:left="1080" w:hanging="1080"/>
+      </w:pPr>
+      <w:rPr>
+        <w:rFonts w:hint="default"/>
+      </w:rPr>
+    </w:lvl>
+    <w:lvl w:ilvl="5">
+      <w:start w:val="1"/>
+      <w:numFmt w:val="decimal"/>
+      <w:lvlText w:val="%1.%2.%3.%4.%5.%6"/>
+      <w:lvlJc w:val="left"/>
+      <w:pPr>
+        <w:ind w:left="1080" w:hanging="1080"/>
+      </w:pPr>
+      <w:rPr>
+        <w:rFonts w:hint="default"/>
+      </w:rPr>
+    </w:lvl>
+    <w:lvl w:ilvl="6">
+      <w:start w:val="1"/>
+      <w:numFmt w:val="decimal"/>
+      <w:lvlText w:val="%1.%2.%3.%4.%5.%6.%7"/>
+      <w:lvlJc w:val="left"/>
+      <w:pPr>
+        <w:ind w:left="1440" w:hanging="1440"/>
+      </w:pPr>
+      <w:rPr>
+        <w:rFonts w:hint="default"/>
+      </w:rPr>
+    </w:lvl>
+    <w:lvl w:ilvl="7">
+      <w:start w:val="1"/>
+      <w:numFmt w:val="decimal"/>
+      <w:lvlText w:val="%1.%2.%3.%4.%5.%6.%7.%8"/>
+      <w:lvlJc w:val="left"/>
+      <w:pPr>
+        <w:ind w:left="1440" w:hanging="1440"/>
+      </w:pPr>
+      <w:rPr>
+        <w:rFonts w:hint="default"/>
+      </w:rPr>
+    </w:lvl>
+    <w:lvl w:ilvl="8">
+      <w:start w:val="1"/>
+      <w:numFmt w:val="decimal"/>
+      <w:lvlText w:val="%1.%2.%3.%4.%5.%6.%7.%8.%9"/>
+      <w:lvlJc w:val="left"/>
+      <w:pPr>
+        <w:ind w:left="1800" w:hanging="1800"/>
+      </w:pPr>
+      <w:rPr>
+        <w:rFonts w:hint="default"/>
+      </w:rPr>
+    </w:lvl>
+  </w:abstractNum>
+  <w:abstractNum w:abstractNumId="2">
     <w:nsid w:val="0FB40C3C"/>
     <w:multiLevelType w:val="hybridMultilevel"/>
     <w:tmpl w:val="BFA48EE2"/>
@@ -10662,7 +10832,120 @@
       </w:pPr>
     </w:lvl>
   </w:abstractNum>
-  <w:abstractNum w:abstractNumId="2">
+  <w:abstractNum w:abstractNumId="3">
+    <w:nsid w:val="1A7F4341"/>
+    <w:multiLevelType w:val="multilevel"/>
+    <w:tmpl w:val="D06E9ABA"/>
+    <w:lvl w:ilvl="0">
+      <w:start w:val="16"/>
+      <w:numFmt w:val="decimal"/>
+      <w:lvlText w:val="%1"/>
+      <w:lvlJc w:val="left"/>
+      <w:pPr>
+        <w:ind w:left="600" w:hanging="600"/>
+      </w:pPr>
+      <w:rPr>
+        <w:rFonts w:hint="default"/>
+      </w:rPr>
+    </w:lvl>
+    <w:lvl w:ilvl="1">
+      <w:start w:val="1"/>
+      <w:numFmt w:val="decimal"/>
+      <w:lvlText w:val="%1.%2"/>
+      <w:lvlJc w:val="left"/>
+      <w:pPr>
+        <w:ind w:left="780" w:hanging="600"/>
+      </w:pPr>
+      <w:rPr>
+        <w:rFonts w:hint="default"/>
+      </w:rPr>
+    </w:lvl>
+    <w:lvl w:ilvl="2">
+      <w:start w:val="3"/>
+      <w:numFmt w:val="decimal"/>
+      <w:lvlText w:val="%1.%2.%3"/>
+      <w:lvlJc w:val="left"/>
+      <w:pPr>
+        <w:ind w:left="1080" w:hanging="720"/>
+      </w:pPr>
+      <w:rPr>
+        <w:rFonts w:hint="default"/>
+      </w:rPr>
+    </w:lvl>
+    <w:lvl w:ilvl="3">
+      <w:start w:val="1"/>
+      <w:numFmt w:val="decimal"/>
+      <w:lvlText w:val="%1.%2.%3.%4"/>
+      <w:lvlJc w:val="left"/>
+      <w:pPr>
+        <w:ind w:left="1260" w:hanging="720"/>
+      </w:pPr>
+      <w:rPr>
+        <w:rFonts w:hint="default"/>
+      </w:rPr>
+    </w:lvl>
+    <w:lvl w:ilvl="4">
+      <w:start w:val="1"/>
+      <w:numFmt w:val="decimal"/>
+      <w:lvlText w:val="%1.%2.%3.%4.%5"/>
+      <w:lvlJc w:val="left"/>
+      <w:pPr>
+        <w:ind w:left="1800" w:hanging="1080"/>
+      </w:pPr>
+      <w:rPr>
+        <w:rFonts w:hint="default"/>
+      </w:rPr>
+    </w:lvl>
+    <w:lvl w:ilvl="5">
+      <w:start w:val="1"/>
+      <w:numFmt w:val="decimal"/>
+      <w:lvlText w:val="%1.%2.%3.%4.%5.%6"/>
+      <w:lvlJc w:val="left"/>
+      <w:pPr>
+        <w:ind w:left="1980" w:hanging="1080"/>
+      </w:pPr>
+      <w:rPr>
+        <w:rFonts w:hint="default"/>
+      </w:rPr>
+    </w:lvl>
+    <w:lvl w:ilvl="6">
+      <w:start w:val="1"/>
+      <w:numFmt w:val="decimal"/>
+      <w:lvlText w:val="%1.%2.%3.%4.%5.%6.%7"/>
+      <w:lvlJc w:val="left"/>
+      <w:pPr>
+        <w:ind w:left="2520" w:hanging="1440"/>
+      </w:pPr>
+      <w:rPr>
+        <w:rFonts w:hint="default"/>
+      </w:rPr>
+    </w:lvl>
+    <w:lvl w:ilvl="7">
+      <w:start w:val="1"/>
+      <w:numFmt w:val="decimal"/>
+      <w:lvlText w:val="%1.%2.%3.%4.%5.%6.%7.%8"/>
+      <w:lvlJc w:val="left"/>
+      <w:pPr>
+        <w:ind w:left="2700" w:hanging="1440"/>
+      </w:pPr>
+      <w:rPr>
+        <w:rFonts w:hint="default"/>
+      </w:rPr>
+    </w:lvl>
+    <w:lvl w:ilvl="8">
+      <w:start w:val="1"/>
+      <w:numFmt w:val="decimal"/>
+      <w:lvlText w:val="%1.%2.%3.%4.%5.%6.%7.%8.%9"/>
+      <w:lvlJc w:val="left"/>
+      <w:pPr>
+        <w:ind w:left="3240" w:hanging="1800"/>
+      </w:pPr>
+      <w:rPr>
+        <w:rFonts w:hint="default"/>
+      </w:rPr>
+    </w:lvl>
+  </w:abstractNum>
+  <w:abstractNum w:abstractNumId="4">
     <w:nsid w:val="22B82D0E"/>
     <w:multiLevelType w:val="hybridMultilevel"/>
     <w:tmpl w:val="B6DA64DE"/>
@@ -10751,7 +11034,7 @@
       </w:pPr>
     </w:lvl>
   </w:abstractNum>
-  <w:abstractNum w:abstractNumId="3">
+  <w:abstractNum w:abstractNumId="5">
     <w:nsid w:val="28341E48"/>
     <w:multiLevelType w:val="hybridMultilevel"/>
     <w:tmpl w:val="D048009E"/>
@@ -10840,7 +11123,7 @@
       </w:pPr>
     </w:lvl>
   </w:abstractNum>
-  <w:abstractNum w:abstractNumId="4">
+  <w:abstractNum w:abstractNumId="6">
     <w:nsid w:val="29961256"/>
     <w:multiLevelType w:val="hybridMultilevel"/>
     <w:tmpl w:val="1D70B408"/>
@@ -10929,7 +11212,7 @@
       </w:pPr>
     </w:lvl>
   </w:abstractNum>
-  <w:abstractNum w:abstractNumId="5">
+  <w:abstractNum w:abstractNumId="7">
     <w:nsid w:val="335344D4"/>
     <w:multiLevelType w:val="hybridMultilevel"/>
     <w:tmpl w:val="6B422786"/>
@@ -11018,7 +11301,7 @@
       </w:pPr>
     </w:lvl>
   </w:abstractNum>
-  <w:abstractNum w:abstractNumId="6">
+  <w:abstractNum w:abstractNumId="8">
     <w:nsid w:val="3BE9132A"/>
     <w:multiLevelType w:val="multilevel"/>
     <w:tmpl w:val="EC760B16"/>
@@ -11131,7 +11414,7 @@
       </w:rPr>
     </w:lvl>
   </w:abstractNum>
-  <w:abstractNum w:abstractNumId="7">
+  <w:abstractNum w:abstractNumId="9">
     <w:nsid w:val="4A4D2942"/>
     <w:multiLevelType w:val="hybridMultilevel"/>
     <w:tmpl w:val="502C1BA2"/>
@@ -11220,7 +11503,120 @@
       </w:pPr>
     </w:lvl>
   </w:abstractNum>
-  <w:abstractNum w:abstractNumId="8">
+  <w:abstractNum w:abstractNumId="10">
+    <w:nsid w:val="52DC10AC"/>
+    <w:multiLevelType w:val="multilevel"/>
+    <w:tmpl w:val="AA06588A"/>
+    <w:lvl w:ilvl="0">
+      <w:start w:val="15"/>
+      <w:numFmt w:val="decimal"/>
+      <w:lvlText w:val="%1."/>
+      <w:lvlJc w:val="left"/>
+      <w:pPr>
+        <w:ind w:left="660" w:hanging="660"/>
+      </w:pPr>
+      <w:rPr>
+        <w:rFonts w:hint="default"/>
+      </w:rPr>
+    </w:lvl>
+    <w:lvl w:ilvl="1">
+      <w:start w:val="1"/>
+      <w:numFmt w:val="decimal"/>
+      <w:lvlText w:val="%1.%2."/>
+      <w:lvlJc w:val="left"/>
+      <w:pPr>
+        <w:ind w:left="660" w:hanging="660"/>
+      </w:pPr>
+      <w:rPr>
+        <w:rFonts w:hint="default"/>
+      </w:rPr>
+    </w:lvl>
+    <w:lvl w:ilvl="2">
+      <w:start w:val="1"/>
+      <w:numFmt w:val="decimal"/>
+      <w:lvlText w:val="%1.%2.%3."/>
+      <w:lvlJc w:val="left"/>
+      <w:pPr>
+        <w:ind w:left="720" w:hanging="720"/>
+      </w:pPr>
+      <w:rPr>
+        <w:rFonts w:hint="default"/>
+      </w:rPr>
+    </w:lvl>
+    <w:lvl w:ilvl="3">
+      <w:start w:val="1"/>
+      <w:numFmt w:val="decimal"/>
+      <w:lvlText w:val="%1.%2.%3.%4."/>
+      <w:lvlJc w:val="left"/>
+      <w:pPr>
+        <w:ind w:left="720" w:hanging="720"/>
+      </w:pPr>
+      <w:rPr>
+        <w:rFonts w:hint="default"/>
+      </w:rPr>
+    </w:lvl>
+    <w:lvl w:ilvl="4">
+      <w:start w:val="1"/>
+      <w:numFmt w:val="decimal"/>
+      <w:lvlText w:val="%1.%2.%3.%4.%5."/>
+      <w:lvlJc w:val="left"/>
+      <w:pPr>
+        <w:ind w:left="1080" w:hanging="1080"/>
+      </w:pPr>
+      <w:rPr>
+        <w:rFonts w:hint="default"/>
+      </w:rPr>
+    </w:lvl>
+    <w:lvl w:ilvl="5">
+      <w:start w:val="1"/>
+      <w:numFmt w:val="decimal"/>
+      <w:lvlText w:val="%1.%2.%3.%4.%5.%6."/>
+      <w:lvlJc w:val="left"/>
+      <w:pPr>
+        <w:ind w:left="1080" w:hanging="1080"/>
+      </w:pPr>
+      <w:rPr>
+        <w:rFonts w:hint="default"/>
+      </w:rPr>
+    </w:lvl>
+    <w:lvl w:ilvl="6">
+      <w:start w:val="1"/>
+      <w:numFmt w:val="decimal"/>
+      <w:lvlText w:val="%1.%2.%3.%4.%5.%6.%7."/>
+      <w:lvlJc w:val="left"/>
+      <w:pPr>
+        <w:ind w:left="1440" w:hanging="1440"/>
+      </w:pPr>
+      <w:rPr>
+        <w:rFonts w:hint="default"/>
+      </w:rPr>
+    </w:lvl>
+    <w:lvl w:ilvl="7">
+      <w:start w:val="1"/>
+      <w:numFmt w:val="decimal"/>
+      <w:lvlText w:val="%1.%2.%3.%4.%5.%6.%7.%8."/>
+      <w:lvlJc w:val="left"/>
+      <w:pPr>
+        <w:ind w:left="1440" w:hanging="1440"/>
+      </w:pPr>
+      <w:rPr>
+        <w:rFonts w:hint="default"/>
+      </w:rPr>
+    </w:lvl>
+    <w:lvl w:ilvl="8">
+      <w:start w:val="1"/>
+      <w:numFmt w:val="decimal"/>
+      <w:lvlText w:val="%1.%2.%3.%4.%5.%6.%7.%8.%9."/>
+      <w:lvlJc w:val="left"/>
+      <w:pPr>
+        <w:ind w:left="1800" w:hanging="1800"/>
+      </w:pPr>
+      <w:rPr>
+        <w:rFonts w:hint="default"/>
+      </w:rPr>
+    </w:lvl>
+  </w:abstractNum>
+  <w:abstractNum w:abstractNumId="11">
     <w:nsid w:val="5A5D72D2"/>
     <w:multiLevelType w:val="hybridMultilevel"/>
     <w:tmpl w:val="4BE61EF2"/>
@@ -11333,7 +11729,7 @@
       </w:rPr>
     </w:lvl>
   </w:abstractNum>
-  <w:abstractNum w:abstractNumId="9">
+  <w:abstractNum w:abstractNumId="12">
     <w:nsid w:val="5E8D109D"/>
     <w:multiLevelType w:val="hybridMultilevel"/>
     <w:tmpl w:val="00DE8DB6"/>
@@ -11422,7 +11818,7 @@
       </w:pPr>
     </w:lvl>
   </w:abstractNum>
-  <w:abstractNum w:abstractNumId="10">
+  <w:abstractNum w:abstractNumId="13">
     <w:nsid w:val="6AD0700E"/>
     <w:multiLevelType w:val="multilevel"/>
     <w:tmpl w:val="CC9E8092"/>
@@ -11544,37 +11940,46 @@
     </w:lvl>
   </w:abstractNum>
   <w:num w:numId="1">
-    <w:abstractNumId w:val="10"/>
+    <w:abstractNumId w:val="13"/>
   </w:num>
   <w:num w:numId="2">
+    <w:abstractNumId w:val="7"/>
+  </w:num>
+  <w:num w:numId="3">
+    <w:abstractNumId w:val="12"/>
+  </w:num>
+  <w:num w:numId="4">
+    <w:abstractNumId w:val="6"/>
+  </w:num>
+  <w:num w:numId="5">
+    <w:abstractNumId w:val="4"/>
+  </w:num>
+  <w:num w:numId="6">
     <w:abstractNumId w:val="5"/>
   </w:num>
-  <w:num w:numId="3">
+  <w:num w:numId="7">
     <w:abstractNumId w:val="9"/>
   </w:num>
-  <w:num w:numId="4">
-    <w:abstractNumId w:val="4"/>
-  </w:num>
-  <w:num w:numId="5">
+  <w:num w:numId="8">
     <w:abstractNumId w:val="2"/>
   </w:num>
-  <w:num w:numId="6">
-    <w:abstractNumId w:val="3"/>
-  </w:num>
-  <w:num w:numId="7">
-    <w:abstractNumId w:val="7"/>
-  </w:num>
-  <w:num w:numId="8">
-    <w:abstractNumId w:val="1"/>
-  </w:num>
   <w:num w:numId="9">
-    <w:abstractNumId w:val="6"/>
+    <w:abstractNumId w:val="8"/>
   </w:num>
   <w:num w:numId="10">
     <w:abstractNumId w:val="0"/>
   </w:num>
   <w:num w:numId="11">
-    <w:abstractNumId w:val="8"/>
+    <w:abstractNumId w:val="11"/>
+  </w:num>
+  <w:num w:numId="12">
+    <w:abstractNumId w:val="10"/>
+  </w:num>
+  <w:num w:numId="13">
+    <w:abstractNumId w:val="1"/>
+  </w:num>
+  <w:num w:numId="14">
+    <w:abstractNumId w:val="3"/>
   </w:num>
 </w:numbering>
 </file>
@@ -12250,7 +12655,7 @@
     <w:charset w:val="00"/>
     <w:family w:val="roman"/>
     <w:pitch w:val="variable"/>
-    <w:sig w:usb0="E0002AFF" w:usb1="C0007841" w:usb2="00000009" w:usb3="00000000" w:csb0="000001FF" w:csb1="00000000"/>
+    <w:sig w:usb0="E0002EFF" w:usb1="C0007843" w:usb2="00000009" w:usb3="00000000" w:csb0="000001FF" w:csb1="00000000"/>
   </w:font>
   <w:font w:name="Symbol">
     <w:panose1 w:val="05050102010706020507"/>
@@ -12332,6 +12737,7 @@
     <w:rsid w:val="00CB1677"/>
     <w:rsid w:val="00ED135A"/>
     <w:rsid w:val="00EE385F"/>
+    <w:rsid w:val="00F45E2D"/>
   </w:rsids>
   <m:mathPr>
     <m:mathFont m:val="Cambria Math"/>
@@ -13078,7 +13484,7 @@
 </file>
 
 <file path=customXml/itemProps2.xml><?xml version="1.0" encoding="utf-8"?>
-<ds:datastoreItem xmlns:ds="http://schemas.openxmlformats.org/officeDocument/2006/customXml" ds:itemID="{3A09A0B1-FB65-4498-B8A3-566FEA1F398A}">
+<ds:datastoreItem xmlns:ds="http://schemas.openxmlformats.org/officeDocument/2006/customXml" ds:itemID="{7B7F8B3C-1070-438F-9DF2-4FD5474B75AB}">
   <ds:schemaRefs>
     <ds:schemaRef ds:uri="http://schemas.openxmlformats.org/officeDocument/2006/bibliography"/>
   </ds:schemaRefs>

</xml_diff>